<commit_message>
Internship Task-3 Library System
</commit_message>
<xml_diff>
--- a/Readme.md.docx
+++ b/Readme.md.docx
@@ -47,65 +47,65 @@
           <w:szCs w:val="28"/>
           <w:lang w:val="en-IN"/>
         </w:rPr>
-        <w:t>Task-1:- To make calculator and print output in console.</w:t>
-      </w:r>
-    </w:p>
-    <w:p>
-      <w:pPr>
-        <w:rPr>
-          <w:rFonts w:hint="default"/>
-          <w:sz w:val="28"/>
-          <w:szCs w:val="28"/>
-          <w:lang w:val="en-IN"/>
-        </w:rPr>
-      </w:pPr>
-    </w:p>
-    <w:p>
-      <w:pPr>
-        <w:rPr>
-          <w:rFonts w:hint="default"/>
-          <w:sz w:val="28"/>
-          <w:szCs w:val="28"/>
-          <w:lang w:val="en-IN"/>
-        </w:rPr>
-      </w:pPr>
-      <w:r>
-        <w:rPr>
-          <w:rFonts w:hint="default"/>
-          <w:sz w:val="28"/>
-          <w:szCs w:val="28"/>
-          <w:lang w:val="en-IN"/>
-        </w:rPr>
-        <w:t xml:space="preserve">I have made this program by making 4 different methods labelled add, subtract, multiply and divide. </w:t>
-      </w:r>
-    </w:p>
-    <w:p>
-      <w:pPr>
-        <w:rPr>
-          <w:rFonts w:hint="default"/>
-          <w:sz w:val="28"/>
-          <w:szCs w:val="28"/>
-          <w:lang w:val="en-IN"/>
-        </w:rPr>
-      </w:pPr>
-    </w:p>
-    <w:p>
-      <w:pPr>
-        <w:rPr>
-          <w:rFonts w:hint="default"/>
-          <w:sz w:val="28"/>
-          <w:szCs w:val="28"/>
-          <w:lang w:val="en-IN"/>
-        </w:rPr>
-      </w:pPr>
-      <w:r>
-        <w:rPr>
-          <w:rFonts w:hint="default"/>
-          <w:sz w:val="28"/>
-          <w:szCs w:val="28"/>
-          <w:lang w:val="en-IN"/>
-        </w:rPr>
-        <w:t>Then I created main method and taken two number as input from scanner function and I created 4 variables to save mathematical operations.</w:t>
+        <w:t>Task-3 :- To make library system.</w:t>
+      </w:r>
+    </w:p>
+    <w:p>
+      <w:pPr>
+        <w:rPr>
+          <w:rFonts w:hint="default"/>
+          <w:sz w:val="28"/>
+          <w:szCs w:val="28"/>
+          <w:lang w:val="en-IN"/>
+        </w:rPr>
+      </w:pPr>
+    </w:p>
+    <w:p>
+      <w:pPr>
+        <w:rPr>
+          <w:rFonts w:hint="default"/>
+          <w:sz w:val="28"/>
+          <w:szCs w:val="28"/>
+          <w:lang w:val="en-IN"/>
+        </w:rPr>
+      </w:pPr>
+      <w:r>
+        <w:rPr>
+          <w:rFonts w:hint="default"/>
+          <w:sz w:val="28"/>
+          <w:szCs w:val="28"/>
+          <w:lang w:val="en-IN"/>
+        </w:rPr>
+        <w:t>I have made this program by taking three classes user, book and library</w:t>
+      </w:r>
+    </w:p>
+    <w:p>
+      <w:pPr>
+        <w:rPr>
+          <w:rFonts w:hint="default"/>
+          <w:sz w:val="28"/>
+          <w:szCs w:val="28"/>
+          <w:lang w:val="en-IN"/>
+        </w:rPr>
+      </w:pPr>
+    </w:p>
+    <w:p>
+      <w:pPr>
+        <w:rPr>
+          <w:rFonts w:hint="default"/>
+          <w:sz w:val="28"/>
+          <w:szCs w:val="28"/>
+          <w:lang w:val="en-IN"/>
+        </w:rPr>
+      </w:pPr>
+      <w:r>
+        <w:rPr>
+          <w:rFonts w:hint="default"/>
+          <w:sz w:val="28"/>
+          <w:szCs w:val="28"/>
+          <w:lang w:val="en-IN"/>
+        </w:rPr>
+        <w:t>Then I have taken respected methods to output the books, user’s name, books issued and books returned or not.</w:t>
       </w:r>
     </w:p>
     <w:p>
@@ -172,6 +172,16 @@
         </w:rPr>
         <w:t xml:space="preserve">Output:- </w:t>
       </w:r>
+    </w:p>
+    <w:p>
+      <w:pPr>
+        <w:rPr>
+          <w:rFonts w:hint="default"/>
+          <w:sz w:val="28"/>
+          <w:szCs w:val="28"/>
+          <w:lang w:val="en-IN"/>
+        </w:rPr>
+      </w:pPr>
     </w:p>
     <w:p>
       <w:pPr>
@@ -186,8 +196,8 @@
       <w:r>
         <w:drawing>
           <wp:inline distT="0" distB="0" distL="114300" distR="114300">
-            <wp:extent cx="5269230" cy="2489835"/>
-            <wp:effectExtent l="0" t="0" r="3810" b="9525"/>
+            <wp:extent cx="5267960" cy="2199005"/>
+            <wp:effectExtent l="0" t="0" r="5080" b="10795"/>
             <wp:docPr id="1" name="Picture 1"/>
             <wp:cNvGraphicFramePr>
               <a:graphicFrameLocks xmlns:a="http://schemas.openxmlformats.org/drawingml/2006/main" noChangeAspect="1"/>
@@ -210,7 +220,7 @@
                   <pic:spPr>
                     <a:xfrm>
                       <a:off x="0" y="0"/>
-                      <a:ext cx="5269230" cy="2489835"/>
+                      <a:ext cx="5267960" cy="2199005"/>
                     </a:xfrm>
                     <a:prstGeom prst="rect">
                       <a:avLst/>

</xml_diff>